<commit_message>
Weekly results ready and output to html file
</commit_message>
<xml_diff>
--- a/How to make a button work.docx
+++ b/How to make a button work.docx
@@ -261,10 +261,278 @@
       </w:r>
       <w:proofErr w:type="spellEnd"/>
     </w:p>
-    <w:p>
+    <w:p/>
+    <w:p>
+      <w:r>
+        <w:t xml:space="preserve">First create outcome </w:t>
+      </w:r>
+    </w:p>
+    <w:p>
+      <w:pPr>
+        <w:rPr>
+          <w:rFonts w:ascii="Consolas" w:hAnsi="Consolas"/>
+          <w:color w:val="000000"/>
+          <w:sz w:val="20"/>
+          <w:szCs w:val="20"/>
+          <w:shd w:val="clear" w:color="auto" w:fill="FBEDBB"/>
+        </w:rPr>
+      </w:pPr>
+      <w:r>
+        <w:rPr>
+          <w:rStyle w:val="code-keyword"/>
+          <w:rFonts w:ascii="Consolas" w:hAnsi="Consolas"/>
+          <w:color w:val="0000FF"/>
+          <w:sz w:val="20"/>
+          <w:szCs w:val="20"/>
+          <w:bdr w:val="none" w:sz="0" w:space="0" w:color="auto" w:frame="1"/>
+        </w:rPr>
+        <w:t>def</w:t>
+      </w:r>
+      <w:r>
+        <w:rPr>
+          <w:rFonts w:ascii="Consolas" w:hAnsi="Consolas"/>
+          <w:color w:val="000000"/>
+          <w:sz w:val="20"/>
+          <w:szCs w:val="20"/>
+          <w:shd w:val="clear" w:color="auto" w:fill="FBEDBB"/>
+        </w:rPr>
+        <w:t xml:space="preserve"> </w:t>
+      </w:r>
+      <w:proofErr w:type="spellStart"/>
+      <w:proofErr w:type="gramStart"/>
+      <w:r>
+        <w:rPr>
+          <w:rFonts w:ascii="Consolas" w:hAnsi="Consolas"/>
+          <w:color w:val="000000"/>
+          <w:sz w:val="20"/>
+          <w:szCs w:val="20"/>
+          <w:shd w:val="clear" w:color="auto" w:fill="FBEDBB"/>
+        </w:rPr>
+        <w:t>ButtonHide</w:t>
+      </w:r>
+      <w:proofErr w:type="spellEnd"/>
+      <w:r>
+        <w:rPr>
+          <w:rFonts w:ascii="Consolas" w:hAnsi="Consolas"/>
+          <w:color w:val="000000"/>
+          <w:sz w:val="20"/>
+          <w:szCs w:val="20"/>
+          <w:shd w:val="clear" w:color="auto" w:fill="FBEDBB"/>
+        </w:rPr>
+        <w:t>(</w:t>
+      </w:r>
+      <w:proofErr w:type="gramEnd"/>
+      <w:r>
+        <w:rPr>
+          <w:rFonts w:ascii="Consolas" w:hAnsi="Consolas"/>
+          <w:color w:val="000000"/>
+          <w:sz w:val="20"/>
+          <w:szCs w:val="20"/>
+          <w:shd w:val="clear" w:color="auto" w:fill="FBEDBB"/>
+        </w:rPr>
+        <w:t xml:space="preserve">self, state): </w:t>
+      </w:r>
+    </w:p>
+    <w:p>
+      <w:pPr>
+        <w:ind w:firstLine="720"/>
+        <w:rPr>
+          <w:rFonts w:ascii="Consolas" w:hAnsi="Consolas"/>
+          <w:color w:val="000000"/>
+          <w:sz w:val="20"/>
+          <w:szCs w:val="20"/>
+          <w:shd w:val="clear" w:color="auto" w:fill="FBEDBB"/>
+        </w:rPr>
+      </w:pPr>
+      <w:r>
+        <w:rPr>
+          <w:rStyle w:val="code-keyword"/>
+          <w:rFonts w:ascii="Consolas" w:hAnsi="Consolas"/>
+          <w:color w:val="0000FF"/>
+          <w:sz w:val="20"/>
+          <w:szCs w:val="20"/>
+          <w:bdr w:val="none" w:sz="0" w:space="0" w:color="auto" w:frame="1"/>
+        </w:rPr>
+        <w:t>if</w:t>
+      </w:r>
+      <w:r>
+        <w:rPr>
+          <w:rFonts w:ascii="Consolas" w:hAnsi="Consolas"/>
+          <w:color w:val="000000"/>
+          <w:sz w:val="20"/>
+          <w:szCs w:val="20"/>
+          <w:shd w:val="clear" w:color="auto" w:fill="FBEDBB"/>
+        </w:rPr>
+        <w:t xml:space="preserve"> state == </w:t>
+      </w:r>
+      <w:proofErr w:type="spellStart"/>
+      <w:proofErr w:type="gramStart"/>
+      <w:r>
+        <w:rPr>
+          <w:rFonts w:ascii="Consolas" w:hAnsi="Consolas"/>
+          <w:color w:val="000000"/>
+          <w:sz w:val="20"/>
+          <w:szCs w:val="20"/>
+          <w:shd w:val="clear" w:color="auto" w:fill="FBEDBB"/>
+        </w:rPr>
+        <w:t>QtCore.Qt.Checked</w:t>
+      </w:r>
+      <w:proofErr w:type="spellEnd"/>
+      <w:proofErr w:type="gramEnd"/>
+      <w:r>
+        <w:rPr>
+          <w:rFonts w:ascii="Consolas" w:hAnsi="Consolas"/>
+          <w:color w:val="000000"/>
+          <w:sz w:val="20"/>
+          <w:szCs w:val="20"/>
+          <w:shd w:val="clear" w:color="auto" w:fill="FBEDBB"/>
+        </w:rPr>
+        <w:t xml:space="preserve">: </w:t>
+      </w:r>
+    </w:p>
+    <w:p>
+      <w:pPr>
+        <w:ind w:left="720" w:firstLine="720"/>
+        <w:rPr>
+          <w:rFonts w:ascii="Consolas" w:hAnsi="Consolas"/>
+          <w:color w:val="000000"/>
+          <w:sz w:val="20"/>
+          <w:szCs w:val="20"/>
+          <w:shd w:val="clear" w:color="auto" w:fill="FBEDBB"/>
+        </w:rPr>
+      </w:pPr>
+      <w:proofErr w:type="spellStart"/>
+      <w:proofErr w:type="gramStart"/>
+      <w:r>
+        <w:rPr>
+          <w:rFonts w:ascii="Consolas" w:hAnsi="Consolas"/>
+          <w:color w:val="000000"/>
+          <w:sz w:val="20"/>
+          <w:szCs w:val="20"/>
+          <w:shd w:val="clear" w:color="auto" w:fill="FBEDBB"/>
+        </w:rPr>
+        <w:t>qbtn.setEnabled</w:t>
+      </w:r>
+      <w:proofErr w:type="spellEnd"/>
+      <w:proofErr w:type="gramEnd"/>
+      <w:r>
+        <w:rPr>
+          <w:rFonts w:ascii="Consolas" w:hAnsi="Consolas"/>
+          <w:color w:val="000000"/>
+          <w:sz w:val="20"/>
+          <w:szCs w:val="20"/>
+          <w:shd w:val="clear" w:color="auto" w:fill="FBEDBB"/>
+        </w:rPr>
+        <w:t>(</w:t>
+      </w:r>
+      <w:r>
+        <w:rPr>
+          <w:rStyle w:val="code-keyword"/>
+          <w:rFonts w:ascii="Consolas" w:hAnsi="Consolas"/>
+          <w:color w:val="0000FF"/>
+          <w:sz w:val="20"/>
+          <w:szCs w:val="20"/>
+          <w:bdr w:val="none" w:sz="0" w:space="0" w:color="auto" w:frame="1"/>
+        </w:rPr>
+        <w:t>True</w:t>
+      </w:r>
+      <w:r>
+        <w:rPr>
+          <w:rFonts w:ascii="Consolas" w:hAnsi="Consolas"/>
+          <w:color w:val="000000"/>
+          <w:sz w:val="20"/>
+          <w:szCs w:val="20"/>
+          <w:shd w:val="clear" w:color="auto" w:fill="FBEDBB"/>
+        </w:rPr>
+        <w:t xml:space="preserve">) </w:t>
+      </w:r>
+    </w:p>
+    <w:p>
+      <w:pPr>
+        <w:ind w:firstLine="720"/>
+        <w:rPr>
+          <w:rFonts w:ascii="Consolas" w:hAnsi="Consolas"/>
+          <w:color w:val="000000"/>
+          <w:sz w:val="20"/>
+          <w:szCs w:val="20"/>
+          <w:shd w:val="clear" w:color="auto" w:fill="FBEDBB"/>
+        </w:rPr>
+      </w:pPr>
+      <w:r>
+        <w:rPr>
+          <w:rStyle w:val="code-keyword"/>
+          <w:rFonts w:ascii="Consolas" w:hAnsi="Consolas"/>
+          <w:color w:val="0000FF"/>
+          <w:sz w:val="20"/>
+          <w:szCs w:val="20"/>
+          <w:bdr w:val="none" w:sz="0" w:space="0" w:color="auto" w:frame="1"/>
+        </w:rPr>
+        <w:t>else</w:t>
+      </w:r>
+      <w:r>
+        <w:rPr>
+          <w:rFonts w:ascii="Consolas" w:hAnsi="Consolas"/>
+          <w:color w:val="000000"/>
+          <w:sz w:val="20"/>
+          <w:szCs w:val="20"/>
+          <w:shd w:val="clear" w:color="auto" w:fill="FBEDBB"/>
+        </w:rPr>
+        <w:t xml:space="preserve">: </w:t>
+      </w:r>
+    </w:p>
+    <w:p>
+      <w:pPr>
+        <w:ind w:left="720" w:firstLine="720"/>
+      </w:pPr>
+      <w:proofErr w:type="spellStart"/>
+      <w:proofErr w:type="gramStart"/>
+      <w:r>
+        <w:rPr>
+          <w:rFonts w:ascii="Consolas" w:hAnsi="Consolas"/>
+          <w:color w:val="000000"/>
+          <w:sz w:val="20"/>
+          <w:szCs w:val="20"/>
+          <w:shd w:val="clear" w:color="auto" w:fill="FBEDBB"/>
+        </w:rPr>
+        <w:t>qbtn.setEnabled</w:t>
+      </w:r>
+      <w:proofErr w:type="spellEnd"/>
+      <w:proofErr w:type="gramEnd"/>
+      <w:r>
+        <w:rPr>
+          <w:rFonts w:ascii="Consolas" w:hAnsi="Consolas"/>
+          <w:color w:val="000000"/>
+          <w:sz w:val="20"/>
+          <w:szCs w:val="20"/>
+          <w:shd w:val="clear" w:color="auto" w:fill="FBEDBB"/>
+        </w:rPr>
+        <w:t>(</w:t>
+      </w:r>
+      <w:r>
+        <w:rPr>
+          <w:rStyle w:val="code-keyword"/>
+          <w:rFonts w:ascii="Consolas" w:hAnsi="Consolas"/>
+          <w:color w:val="0000FF"/>
+          <w:sz w:val="20"/>
+          <w:szCs w:val="20"/>
+          <w:bdr w:val="none" w:sz="0" w:space="0" w:color="auto" w:frame="1"/>
+        </w:rPr>
+        <w:t>False</w:t>
+      </w:r>
+      <w:r>
+        <w:rPr>
+          <w:rFonts w:ascii="Consolas" w:hAnsi="Consolas"/>
+          <w:color w:val="000000"/>
+          <w:sz w:val="20"/>
+          <w:szCs w:val="20"/>
+          <w:shd w:val="clear" w:color="auto" w:fill="FBEDBB"/>
+        </w:rPr>
+        <w:t>)</w:t>
+      </w:r>
       <w:bookmarkStart w:id="0" w:name="_GoBack"/>
       <w:bookmarkEnd w:id="0"/>
     </w:p>
+    <w:p/>
     <w:sectPr>
       <w:pgSz w:w="12240" w:h="15840"/>
       <w:pgMar w:top="1440" w:right="1440" w:bottom="1440" w:left="1440" w:header="720" w:footer="720" w:gutter="0"/>
@@ -700,6 +968,11 @@
     <w:semiHidden/>
     <w:unhideWhenUsed/>
   </w:style>
+  <w:style w:type="character" w:customStyle="1" w:styleId="code-keyword">
+    <w:name w:val="code-keyword"/>
+    <w:basedOn w:val="DefaultParagraphFont"/>
+    <w:rsid w:val="00AF297C"/>
+  </w:style>
 </w:styles>
 </file>
 

</xml_diff>